<commit_message>
complete python on 21 & 22
</commit_message>
<xml_diff>
--- a/Complete_Python_Course_Basic.docx
+++ b/Complete_Python_Course_Basic.docx
@@ -502,15 +502,23 @@
           <w:szCs w:val="24"/>
           <w:lang w:val="en-US"/>
         </w:rPr>
-        <w:t>Types of programming Languages</w:t>
-      </w:r>
-      <w:r>
-        <w:rPr>
-          <w:sz w:val="24"/>
-          <w:szCs w:val="24"/>
-          <w:lang w:val="en-US"/>
-        </w:rPr>
-        <w:t xml:space="preserve"> : 2 Types of programming languages</w:t>
+        <w:t xml:space="preserve">Types of programming </w:t>
+      </w:r>
+      <w:r>
+        <w:rPr>
+          <w:sz w:val="24"/>
+          <w:szCs w:val="24"/>
+          <w:lang w:val="en-US"/>
+        </w:rPr>
+        <w:t>Languages:</w:t>
+      </w:r>
+      <w:r>
+        <w:rPr>
+          <w:sz w:val="24"/>
+          <w:szCs w:val="24"/>
+          <w:lang w:val="en-US"/>
+        </w:rPr>
+        <w:t xml:space="preserve"> 2 Types of programming languages</w:t>
       </w:r>
     </w:p>
     <w:p>
@@ -540,7 +548,23 @@
           <w:szCs w:val="24"/>
           <w:lang w:val="en-US"/>
         </w:rPr>
-        <w:t>, portable ex: Java , Python</w:t>
+        <w:t xml:space="preserve">, portable ex: </w:t>
+      </w:r>
+      <w:r>
+        <w:rPr>
+          <w:sz w:val="24"/>
+          <w:szCs w:val="24"/>
+          <w:lang w:val="en-US"/>
+        </w:rPr>
+        <w:t>java,</w:t>
+      </w:r>
+      <w:r>
+        <w:rPr>
+          <w:sz w:val="24"/>
+          <w:szCs w:val="24"/>
+          <w:lang w:val="en-US"/>
+        </w:rPr>
+        <w:t xml:space="preserve"> Python</w:t>
       </w:r>
     </w:p>
     <w:p>
@@ -616,7 +640,15 @@
           <w:szCs w:val="24"/>
           <w:lang w:val="en-US"/>
         </w:rPr>
-        <w:t>: Compiler(</w:t>
+        <w:t xml:space="preserve">: </w:t>
+      </w:r>
+      <w:r>
+        <w:rPr>
+          <w:sz w:val="24"/>
+          <w:szCs w:val="24"/>
+          <w:lang w:val="en-US"/>
+        </w:rPr>
+        <w:t xml:space="preserve"> Compiler (</w:t>
       </w:r>
       <w:r>
         <w:rPr>
@@ -648,7 +680,7 @@
           <w:szCs w:val="24"/>
           <w:lang w:val="en-US"/>
         </w:rPr>
-        <w:t>++)(Machine code conversion before execution) and Interpreters(Python,</w:t>
+        <w:t>++)</w:t>
       </w:r>
       <w:r>
         <w:rPr>
@@ -664,7 +696,55 @@
           <w:szCs w:val="24"/>
           <w:lang w:val="en-US"/>
         </w:rPr>
-        <w:t xml:space="preserve">Ruby)(step by step) used. </w:t>
+        <w:t>(Machine code conversion before execution) and Interpreters</w:t>
+      </w:r>
+      <w:r>
+        <w:rPr>
+          <w:sz w:val="24"/>
+          <w:szCs w:val="24"/>
+          <w:lang w:val="en-US"/>
+        </w:rPr>
+        <w:t xml:space="preserve"> </w:t>
+      </w:r>
+      <w:r>
+        <w:rPr>
+          <w:sz w:val="24"/>
+          <w:szCs w:val="24"/>
+          <w:lang w:val="en-US"/>
+        </w:rPr>
+        <w:t>(Python,</w:t>
+      </w:r>
+      <w:r>
+        <w:rPr>
+          <w:sz w:val="24"/>
+          <w:szCs w:val="24"/>
+          <w:lang w:val="en-US"/>
+        </w:rPr>
+        <w:t xml:space="preserve"> </w:t>
+      </w:r>
+      <w:r>
+        <w:rPr>
+          <w:sz w:val="24"/>
+          <w:szCs w:val="24"/>
+          <w:lang w:val="en-US"/>
+        </w:rPr>
+        <w:t>Ruby)</w:t>
+      </w:r>
+      <w:r>
+        <w:rPr>
+          <w:sz w:val="24"/>
+          <w:szCs w:val="24"/>
+          <w:lang w:val="en-US"/>
+        </w:rPr>
+        <w:t xml:space="preserve"> </w:t>
+      </w:r>
+      <w:r>
+        <w:rPr>
+          <w:sz w:val="24"/>
+          <w:szCs w:val="24"/>
+          <w:lang w:val="en-US"/>
+        </w:rPr>
+        <w:t xml:space="preserve">(step by step) used. </w:t>
       </w:r>
     </w:p>
     <w:p>
@@ -720,15 +800,63 @@
           <w:szCs w:val="24"/>
           <w:lang w:val="en-US"/>
         </w:rPr>
-        <w:t>IDE for c,c++, Java- Code editor</w:t>
-      </w:r>
-      <w:r>
-        <w:rPr>
-          <w:sz w:val="24"/>
-          <w:szCs w:val="24"/>
-          <w:lang w:val="en-US"/>
-        </w:rPr>
-        <w:t>-Vs codes, eclipse</w:t>
+        <w:t xml:space="preserve">IDE for </w:t>
+      </w:r>
+      <w:r>
+        <w:rPr>
+          <w:sz w:val="24"/>
+          <w:szCs w:val="24"/>
+          <w:lang w:val="en-US"/>
+        </w:rPr>
+        <w:t>C</w:t>
+      </w:r>
+      <w:r>
+        <w:rPr>
+          <w:sz w:val="24"/>
+          <w:szCs w:val="24"/>
+          <w:lang w:val="en-US"/>
+        </w:rPr>
+        <w:t>,</w:t>
+      </w:r>
+      <w:r>
+        <w:rPr>
+          <w:sz w:val="24"/>
+          <w:szCs w:val="24"/>
+          <w:lang w:val="en-US"/>
+        </w:rPr>
+        <w:t xml:space="preserve"> C</w:t>
+      </w:r>
+      <w:r>
+        <w:rPr>
+          <w:sz w:val="24"/>
+          <w:szCs w:val="24"/>
+          <w:lang w:val="en-US"/>
+        </w:rPr>
+        <w:t>++, Java- Code editor</w:t>
+      </w:r>
+      <w:r>
+        <w:rPr>
+          <w:sz w:val="24"/>
+          <w:szCs w:val="24"/>
+          <w:lang w:val="en-US"/>
+        </w:rPr>
+        <w:t>-</w:t>
+      </w:r>
+      <w:r>
+        <w:rPr>
+          <w:sz w:val="24"/>
+          <w:szCs w:val="24"/>
+          <w:lang w:val="en-US"/>
+        </w:rPr>
+        <w:t xml:space="preserve"> </w:t>
+      </w:r>
+      <w:r>
+        <w:rPr>
+          <w:sz w:val="24"/>
+          <w:szCs w:val="24"/>
+          <w:lang w:val="en-US"/>
+        </w:rPr>
+        <w:t>Vs codes, eclipse</w:t>
       </w:r>
     </w:p>
     <w:p>
@@ -787,6 +915,64 @@
           <w:lang w:val="en-US"/>
         </w:rPr>
         <w:t>- comes with Python</w:t>
+      </w:r>
+    </w:p>
+    <w:p>
+      <w:pPr>
+        <w:pStyle w:val="ListParagraph"/>
+        <w:numPr>
+          <w:ilvl w:val="0"/>
+          <w:numId w:val="4"/>
+        </w:numPr>
+        <w:rPr>
+          <w:sz w:val="24"/>
+          <w:szCs w:val="24"/>
+          <w:lang w:val="en-US"/>
+        </w:rPr>
+      </w:pPr>
+      <w:r>
+        <w:rPr>
+          <w:sz w:val="24"/>
+          <w:szCs w:val="24"/>
+          <w:lang w:val="en-US"/>
+        </w:rPr>
+        <w:t>Python programming to achieve IT goals</w:t>
+      </w:r>
+    </w:p>
+    <w:p>
+      <w:pPr>
+        <w:pStyle w:val="ListParagraph"/>
+        <w:rPr>
+          <w:sz w:val="24"/>
+          <w:szCs w:val="24"/>
+          <w:lang w:val="en-US"/>
+        </w:rPr>
+      </w:pPr>
+      <w:r>
+        <w:rPr>
+          <w:sz w:val="24"/>
+          <w:szCs w:val="24"/>
+          <w:lang w:val="en-US"/>
+        </w:rPr>
+        <w:t>High level, OOP, dynamically typed, Interpreted</w:t>
+      </w:r>
+    </w:p>
+    <w:p>
+      <w:pPr>
+        <w:pStyle w:val="ListParagraph"/>
+        <w:rPr>
+          <w:sz w:val="24"/>
+          <w:szCs w:val="24"/>
+          <w:lang w:val="en-US"/>
+        </w:rPr>
+      </w:pPr>
+      <w:r>
+        <w:rPr>
+          <w:sz w:val="24"/>
+          <w:szCs w:val="24"/>
+          <w:lang w:val="en-US"/>
+        </w:rPr>
+        <w:t xml:space="preserve">Extensive Libraries: </w:t>
       </w:r>
     </w:p>
     <w:sectPr>

</xml_diff>